<commit_message>
Charting Report actualizado tras Second Call OK!
</commit_message>
<xml_diff>
--- a/reports/Group/D01/Charting Report - D01.docx
+++ b/reports/Group/D01/Charting Report - D01.docx
@@ -67,7 +67,7 @@
           <w:szCs w:val="58"/>
         </w:rPr>
       </w:pPr>
-      <w:bookmarkStart w:colFirst="0" w:colLast="0" w:name="_oanrw195mmob" w:id="0"/>
+      <w:bookmarkStart w:colFirst="0" w:colLast="0" w:name="_heading=h.gjdgxs" w:id="0"/>
       <w:bookmarkEnd w:id="0"/>
       <w:r>
         <w:rPr>
@@ -86,7 +86,7 @@
           <w:szCs w:val="58"/>
         </w:rPr>
       </w:pPr>
-      <w:bookmarkStart w:colFirst="0" w:colLast="0" w:name="_mkp6gg3axag" w:id="1"/>
+      <w:bookmarkStart w:colFirst="0" w:colLast="0" w:name="_heading=h.30j0zll" w:id="1"/>
       <w:bookmarkEnd w:id="1"/>
       <w:r>
         <w:rPr>
@@ -137,16 +137,16 @@
             <wp:extent cx="1112520" cy="1112520"/>
             <wp:effectExtent b="0" l="0" r="0" t="0"/>
             <wp:wrapTopAndBottom distB="0" distT="0"/>
-            <wp:docPr descr="http://recursoshumanos.us.es/images/marca-dos-tintas_300.gif" id="3" name="image9.gif"/>
+            <wp:docPr descr="http://recursoshumanos.us.es/images/marca-dos-tintas_300.gif" id="20" name="image6.gif"/>
             <a:graphic>
               <a:graphicData uri="http://schemas.openxmlformats.org/drawingml/2006/picture">
                 <pic:pic>
                   <pic:nvPicPr>
-                    <pic:cNvPr descr="http://recursoshumanos.us.es/images/marca-dos-tintas_300.gif" id="0" name="image9.gif"/>
+                    <pic:cNvPr descr="http://recursoshumanos.us.es/images/marca-dos-tintas_300.gif" id="0" name="image6.gif"/>
                     <pic:cNvPicPr preferRelativeResize="0"/>
                   </pic:nvPicPr>
                   <pic:blipFill>
-                    <a:blip r:embed="rId6"/>
+                    <a:blip r:embed="rId7"/>
                     <a:srcRect b="0" l="0" r="0" t="0"/>
                     <a:stretch>
                       <a:fillRect/>
@@ -225,7 +225,7 @@
         </w:rPr>
         <w:t xml:space="preserve">: </w:t>
       </w:r>
-      <w:hyperlink r:id="rId7">
+      <w:hyperlink r:id="rId8">
         <w:r>
           <w:rPr>
             <w:color w:val="1155cc"/>
@@ -273,13 +273,7 @@
         <w:rPr>
           <w:rtl w:val="0"/>
         </w:rPr>
-        <w:t xml:space="preserve">josrojrom1</w:t>
-      </w:r>
-      <w:r>
-        <w:rPr>
-          <w:rtl w:val="0"/>
-        </w:rPr>
-        <w:t xml:space="preserve">@alum.us.es</w:t>
+        <w:t xml:space="preserve">josrojrom1@alum.us.es</w:t>
       </w:r>
     </w:p>
     <w:p>
@@ -307,7 +301,7 @@
         <w:rPr>
           <w:rtl w:val="0"/>
         </w:rPr>
-        <w:t xml:space="preserve">16/02/2023</w:t>
+        <w:t xml:space="preserve">17/09/2023</w:t>
       </w:r>
     </w:p>
     <w:p>
@@ -393,7 +387,7 @@
             <w:instrText xml:space="preserve"> TOC \h \u \z \t "Heading 1,1,Heading 2,2,Heading 3,3,Heading 4,4,Heading 5,5,Heading 6,6,"</w:instrText>
             <w:fldChar w:fldCharType="separate"/>
           </w:r>
-          <w:hyperlink r:id="rId8">
+          <w:hyperlink r:id="rId9">
             <w:r>
               <w:rPr>
                 <w:b w:val="1"/>
@@ -409,7 +403,7 @@
             </w:rPr>
             <w:tab/>
           </w:r>
-          <w:hyperlink r:id="rId9">
+          <w:hyperlink r:id="rId10">
             <w:r>
               <w:rPr>
                 <w:b w:val="1"/>
@@ -432,7 +426,7 @@
             <w:spacing w:before="200" w:line="240" w:lineRule="auto"/>
             <w:rPr/>
           </w:pPr>
-          <w:hyperlink r:id="rId10">
+          <w:hyperlink r:id="rId11">
             <w:r>
               <w:rPr>
                 <w:b w:val="1"/>
@@ -448,7 +442,7 @@
             </w:rPr>
             <w:tab/>
           </w:r>
-          <w:hyperlink r:id="rId11">
+          <w:hyperlink r:id="rId12">
             <w:r>
               <w:rPr>
                 <w:b w:val="1"/>
@@ -471,7 +465,7 @@
             <w:spacing w:before="200" w:line="240" w:lineRule="auto"/>
             <w:rPr/>
           </w:pPr>
-          <w:hyperlink r:id="rId12">
+          <w:hyperlink r:id="rId13">
             <w:r>
               <w:rPr>
                 <w:b w:val="1"/>
@@ -487,7 +481,7 @@
             </w:rPr>
             <w:tab/>
           </w:r>
-          <w:hyperlink r:id="rId13">
+          <w:hyperlink r:id="rId14">
             <w:r>
               <w:rPr>
                 <w:b w:val="1"/>
@@ -510,7 +504,7 @@
             <w:spacing w:before="200" w:line="240" w:lineRule="auto"/>
             <w:rPr/>
           </w:pPr>
-          <w:hyperlink r:id="rId14">
+          <w:hyperlink r:id="rId15">
             <w:r>
               <w:rPr>
                 <w:b w:val="1"/>
@@ -526,7 +520,7 @@
             </w:rPr>
             <w:tab/>
           </w:r>
-          <w:hyperlink r:id="rId15">
+          <w:hyperlink r:id="rId16">
             <w:r>
               <w:rPr>
                 <w:b w:val="1"/>
@@ -549,7 +543,7 @@
             <w:spacing w:after="80" w:before="200" w:line="240" w:lineRule="auto"/>
             <w:rPr/>
           </w:pPr>
-          <w:hyperlink r:id="rId16">
+          <w:hyperlink r:id="rId17">
             <w:r>
               <w:rPr>
                 <w:b w:val="1"/>
@@ -613,7 +607,7 @@
         <w:jc w:val="both"/>
         <w:rPr/>
       </w:pPr>
-      <w:bookmarkStart w:colFirst="0" w:colLast="0" w:name="_4hmpm5uc85lj" w:id="2"/>
+      <w:bookmarkStart w:colFirst="0" w:colLast="0" w:name="_heading=h.1fob9te" w:id="2"/>
       <w:bookmarkEnd w:id="2"/>
       <w:r>
         <w:rPr>
@@ -644,7 +638,7 @@
         <w:pStyle w:val="Heading1"/>
         <w:rPr/>
       </w:pPr>
-      <w:bookmarkStart w:colFirst="0" w:colLast="0" w:name="_90otg4vxm3ka" w:id="3"/>
+      <w:bookmarkStart w:colFirst="0" w:colLast="0" w:name="_heading=h.3znysh7" w:id="3"/>
       <w:bookmarkEnd w:id="3"/>
       <w:r>
         <w:rPr>
@@ -850,11 +844,6 @@
               </w:rPr>
               <w:t xml:space="preserve">16/02/2023</w:t>
             </w:r>
-            <w:r>
-              <w:rPr>
-                <w:rtl w:val="0"/>
-              </w:rPr>
-            </w:r>
           </w:p>
         </w:tc>
         <w:tc>
@@ -879,11 +868,6 @@
                 <w:rtl w:val="0"/>
               </w:rPr>
               <w:t xml:space="preserve">Creación del primer Charting Report para el entregable D01</w:t>
-            </w:r>
-            <w:r>
-              <w:rPr>
-                <w:rtl w:val="0"/>
-              </w:rPr>
             </w:r>
           </w:p>
         </w:tc>
@@ -969,6 +953,109 @@
           </w:p>
         </w:tc>
       </w:tr>
+      <w:tr>
+        <w:trPr>
+          <w:cantSplit w:val="0"/>
+          <w:tblHeader w:val="0"/>
+        </w:trPr>
+        <w:tc>
+          <w:tcPr>
+            <w:shd w:fill="auto" w:val="clear"/>
+            <w:tcMar>
+              <w:top w:w="100.0" w:type="dxa"/>
+              <w:left w:w="100.0" w:type="dxa"/>
+              <w:bottom w:w="100.0" w:type="dxa"/>
+              <w:right w:w="100.0" w:type="dxa"/>
+            </w:tcMar>
+            <w:vAlign w:val="top"/>
+          </w:tcPr>
+          <w:p>
+            <w:pPr>
+              <w:widowControl w:val="0"/>
+              <w:spacing w:line="240" w:lineRule="auto"/>
+              <w:rPr/>
+            </w:pPr>
+            <w:r>
+              <w:rPr>
+                <w:rtl w:val="0"/>
+              </w:rPr>
+              <w:t xml:space="preserve">V3</w:t>
+            </w:r>
+          </w:p>
+        </w:tc>
+        <w:tc>
+          <w:tcPr>
+            <w:shd w:fill="auto" w:val="clear"/>
+            <w:tcMar>
+              <w:top w:w="100.0" w:type="dxa"/>
+              <w:left w:w="100.0" w:type="dxa"/>
+              <w:bottom w:w="100.0" w:type="dxa"/>
+              <w:right w:w="100.0" w:type="dxa"/>
+            </w:tcMar>
+            <w:vAlign w:val="top"/>
+          </w:tcPr>
+          <w:p>
+            <w:pPr>
+              <w:widowControl w:val="0"/>
+              <w:spacing w:line="240" w:lineRule="auto"/>
+              <w:rPr/>
+            </w:pPr>
+            <w:r>
+              <w:rPr>
+                <w:rtl w:val="0"/>
+              </w:rPr>
+              <w:t xml:space="preserve">17/09/2023</w:t>
+            </w:r>
+          </w:p>
+        </w:tc>
+        <w:tc>
+          <w:tcPr>
+            <w:shd w:fill="auto" w:val="clear"/>
+            <w:tcMar>
+              <w:top w:w="100.0" w:type="dxa"/>
+              <w:left w:w="100.0" w:type="dxa"/>
+              <w:bottom w:w="100.0" w:type="dxa"/>
+              <w:right w:w="100.0" w:type="dxa"/>
+            </w:tcMar>
+            <w:vAlign w:val="top"/>
+          </w:tcPr>
+          <w:p>
+            <w:pPr>
+              <w:widowControl w:val="0"/>
+              <w:spacing w:line="240" w:lineRule="auto"/>
+              <w:rPr>
+                <w:i w:val="1"/>
+              </w:rPr>
+            </w:pPr>
+            <w:r>
+              <w:rPr>
+                <w:rtl w:val="0"/>
+              </w:rPr>
+              <w:t xml:space="preserve">Correción tras </w:t>
+            </w:r>
+            <w:r>
+              <w:rPr>
+                <w:i w:val="1"/>
+                <w:rtl w:val="0"/>
+              </w:rPr>
+              <w:t xml:space="preserve">First </w:t>
+            </w:r>
+            <w:r>
+              <w:rPr>
+                <w:rtl w:val="0"/>
+              </w:rPr>
+              <w:t xml:space="preserve">y </w:t>
+            </w:r>
+            <w:r>
+              <w:rPr>
+                <w:i w:val="1"/>
+                <w:rtl w:val="0"/>
+              </w:rPr>
+              <w:t xml:space="preserve">Second Call</w:t>
+            </w:r>
+          </w:p>
+        </w:tc>
+      </w:tr>
     </w:tbl>
     <w:p>
       <w:pPr>
@@ -1079,23 +1166,7 @@
           <w:szCs w:val="26"/>
           <w:rtl w:val="0"/>
         </w:rPr>
-        <w:t xml:space="preserve"> en el que ya se encontraban Miguel Ybarra Manrique y </w:t>
-      </w:r>
-      <w:r>
-        <w:rPr>
-          <w:sz w:val="26"/>
-          <w:szCs w:val="26"/>
-          <w:rtl w:val="0"/>
-        </w:rPr>
-        <w:t xml:space="preserve">Samuel Albalat Ortiz</w:t>
-      </w:r>
-      <w:r>
-        <w:rPr>
-          <w:sz w:val="26"/>
-          <w:szCs w:val="26"/>
-          <w:rtl w:val="0"/>
-        </w:rPr>
-        <w:t xml:space="preserve"> los cuales anunciaron por el grupo de Whatsapp del grupo 3º de Ingeniería del Software que requerían de dos componentes más.</w:t>
+        <w:t xml:space="preserve"> en el que ya se encontraban Miguel Ybarra Manrique y Samuel Albalat Ortiz los cuales anunciaron por el grupo de Whatsapp del grupo 3º de Ingeniería del Software que requerían de dos componentes más.</w:t>
       </w:r>
     </w:p>
     <w:p>
@@ -1270,6 +1341,11 @@
         </w:rPr>
         <w:t xml:space="preserve">:</w:t>
       </w:r>
+      <w:r>
+        <w:rPr>
+          <w:rtl w:val="0"/>
+        </w:rPr>
+      </w:r>
     </w:p>
     <w:p>
       <w:pPr>
@@ -1311,6 +1387,11 @@
         </w:rPr>
         <w:t xml:space="preserve">José Joaquín Rojas Romero</w:t>
       </w:r>
+      <w:r>
+        <w:rPr>
+          <w:rtl w:val="0"/>
+        </w:rPr>
+      </w:r>
     </w:p>
     <w:p>
       <w:pPr>
@@ -1352,6 +1433,11 @@
         </w:rPr>
         <w:t xml:space="preserve">Samuel Albalat Ortiz y José Antonio Reina Muñoz</w:t>
       </w:r>
+      <w:r>
+        <w:rPr>
+          <w:rtl w:val="0"/>
+        </w:rPr>
+      </w:r>
     </w:p>
     <w:p>
       <w:pPr>
@@ -1393,6 +1479,11 @@
         </w:rPr>
         <w:t xml:space="preserve">Todos los integrantes del grupo</w:t>
       </w:r>
+      <w:r>
+        <w:rPr>
+          <w:rtl w:val="0"/>
+        </w:rPr>
+      </w:r>
     </w:p>
     <w:p>
       <w:pPr>
@@ -1432,7 +1523,12 @@
           <w:szCs w:val="26"/>
           <w:rtl w:val="0"/>
         </w:rPr>
-        <w:t xml:space="preserve">Miguel Ybarra Manrique y Pablo Parra Méndez</w:t>
+        <w:t xml:space="preserve">Miguel Ybarra Manrique</w:t>
+      </w:r>
+      <w:r>
+        <w:rPr>
+          <w:rtl w:val="0"/>
+        </w:rPr>
       </w:r>
     </w:p>
     <w:p>
@@ -1545,6 +1641,11 @@
         </w:rPr>
         <w:t xml:space="preserve"> con el nombre C1.04.02.</w:t>
       </w:r>
+      <w:r>
+        <w:rPr>
+          <w:rtl w:val="0"/>
+        </w:rPr>
+      </w:r>
     </w:p>
     <w:p>
       <w:pPr>
@@ -1584,6 +1685,11 @@
           <w:rtl w:val="0"/>
         </w:rPr>
         <w:t xml:space="preserve">.</w:t>
+      </w:r>
+      <w:r>
+        <w:rPr>
+          <w:rtl w:val="0"/>
+        </w:rPr>
       </w:r>
     </w:p>
     <w:p>
@@ -1713,7 +1819,7 @@
     <w:tbl>
       <w:tblPr>
         <w:tblStyle w:val="Table2"/>
-        <w:tblW w:w="10845.0" w:type="dxa"/>
+        <w:tblW w:w="8916.0" w:type="dxa"/>
         <w:jc w:val="left"/>
         <w:tblInd w:w="-1080.0" w:type="dxa"/>
         <w:tblBorders>
@@ -1733,11 +1839,9 @@
         <w:gridCol w:w="1929"/>
         <w:gridCol w:w="1929"/>
         <w:gridCol w:w="1929"/>
-        <w:gridCol w:w="1929"/>
         <w:tblGridChange w:id="0">
           <w:tblGrid>
             <w:gridCol w:w="1200"/>
-            <w:gridCol w:w="1929"/>
             <w:gridCol w:w="1929"/>
             <w:gridCol w:w="1929"/>
             <w:gridCol w:w="1929"/>
@@ -1766,7 +1870,6 @@
             <w:pPr>
               <w:keepNext w:val="0"/>
               <w:keepLines w:val="0"/>
-              <w:pageBreakBefore w:val="0"/>
               <w:widowControl w:val="0"/>
               <w:pBdr>
                 <w:top w:space="0" w:sz="0" w:val="nil"/>
@@ -1811,7 +1914,6 @@
             <w:pPr>
               <w:keepNext w:val="0"/>
               <w:keepLines w:val="0"/>
-              <w:pageBreakBefore w:val="0"/>
               <w:widowControl w:val="0"/>
               <w:pBdr>
                 <w:top w:space="0" w:sz="0" w:val="nil"/>
@@ -1838,16 +1940,16 @@
                 <wp:inline distB="114300" distT="114300" distL="114300" distR="114300">
                   <wp:extent cx="971550" cy="977900"/>
                   <wp:effectExtent b="0" l="0" r="0" t="0"/>
-                  <wp:docPr id="11" name="image3.jpg"/>
+                  <wp:docPr id="14" name="image8.jpg"/>
                   <a:graphic>
                     <a:graphicData uri="http://schemas.openxmlformats.org/drawingml/2006/picture">
                       <pic:pic>
                         <pic:nvPicPr>
-                          <pic:cNvPr id="0" name="image3.jpg"/>
+                          <pic:cNvPr id="0" name="image8.jpg"/>
                           <pic:cNvPicPr preferRelativeResize="0"/>
                         </pic:nvPicPr>
                         <pic:blipFill>
-                          <a:blip r:embed="rId17"/>
+                          <a:blip r:embed="rId18"/>
                           <a:srcRect b="0" l="0" r="0" t="0"/>
                           <a:stretch>
                             <a:fillRect/>
@@ -1889,7 +1991,6 @@
             <w:pPr>
               <w:keepNext w:val="0"/>
               <w:keepLines w:val="0"/>
-              <w:pageBreakBefore w:val="0"/>
               <w:widowControl w:val="0"/>
               <w:pBdr>
                 <w:top w:space="0" w:sz="0" w:val="nil"/>
@@ -1916,16 +2017,16 @@
                 <wp:inline distB="114300" distT="114300" distL="114300" distR="114300">
                   <wp:extent cx="966788" cy="976653"/>
                   <wp:effectExtent b="0" l="0" r="0" t="0"/>
-                  <wp:docPr id="6" name="image8.png"/>
+                  <wp:docPr id="12" name="image5.png"/>
                   <a:graphic>
                     <a:graphicData uri="http://schemas.openxmlformats.org/drawingml/2006/picture">
                       <pic:pic>
                         <pic:nvPicPr>
-                          <pic:cNvPr id="0" name="image8.png"/>
+                          <pic:cNvPr id="0" name="image5.png"/>
                           <pic:cNvPicPr preferRelativeResize="0"/>
                         </pic:nvPicPr>
                         <pic:blipFill>
-                          <a:blip r:embed="rId18"/>
+                          <a:blip r:embed="rId19"/>
                           <a:srcRect b="0" l="0" r="0" t="0"/>
                           <a:stretch>
                             <a:fillRect/>
@@ -1967,7 +2068,6 @@
             <w:pPr>
               <w:keepNext w:val="0"/>
               <w:keepLines w:val="0"/>
-              <w:pageBreakBefore w:val="0"/>
               <w:widowControl w:val="0"/>
               <w:pBdr>
                 <w:top w:space="0" w:sz="0" w:val="nil"/>
@@ -1994,16 +2094,16 @@
                 <wp:inline distB="114300" distT="114300" distL="114300" distR="114300">
                   <wp:extent cx="833438" cy="981075"/>
                   <wp:effectExtent b="0" l="0" r="0" t="0"/>
-                  <wp:docPr id="7" name="image10.png"/>
+                  <wp:docPr id="16" name="image1.png"/>
                   <a:graphic>
                     <a:graphicData uri="http://schemas.openxmlformats.org/drawingml/2006/picture">
                       <pic:pic>
                         <pic:nvPicPr>
-                          <pic:cNvPr id="0" name="image10.png"/>
+                          <pic:cNvPr id="0" name="image1.png"/>
                           <pic:cNvPicPr preferRelativeResize="0"/>
                         </pic:nvPicPr>
                         <pic:blipFill>
-                          <a:blip r:embed="rId19"/>
+                          <a:blip r:embed="rId20"/>
                           <a:srcRect b="0" l="0" r="0" t="0"/>
                           <a:stretch>
                             <a:fillRect/>
@@ -2045,7 +2145,6 @@
             <w:pPr>
               <w:keepNext w:val="0"/>
               <w:keepLines w:val="0"/>
-              <w:pageBreakBefore w:val="0"/>
               <w:widowControl w:val="0"/>
               <w:pBdr>
                 <w:top w:space="0" w:sz="0" w:val="nil"/>
@@ -2070,92 +2169,14 @@
               </w:rPr>
               <w:drawing>
                 <wp:inline distB="114300" distT="114300" distL="114300" distR="114300">
-                  <wp:extent cx="981075" cy="1041400"/>
+                  <wp:extent cx="785813" cy="1041438"/>
                   <wp:effectExtent b="0" l="0" r="0" t="0"/>
-                  <wp:docPr id="9" name="image11.jpg"/>
+                  <wp:docPr id="17" name="image9.jpg"/>
                   <a:graphic>
                     <a:graphicData uri="http://schemas.openxmlformats.org/drawingml/2006/picture">
                       <pic:pic>
                         <pic:nvPicPr>
-                          <pic:cNvPr id="0" name="image11.jpg"/>
-                          <pic:cNvPicPr preferRelativeResize="0"/>
-                        </pic:nvPicPr>
-                        <pic:blipFill>
-                          <a:blip r:embed="rId20"/>
-                          <a:srcRect b="0" l="0" r="0" t="0"/>
-                          <a:stretch>
-                            <a:fillRect/>
-                          </a:stretch>
-                        </pic:blipFill>
-                        <pic:spPr>
-                          <a:xfrm>
-                            <a:off x="0" y="0"/>
-                            <a:ext cx="981075" cy="1041400"/>
-                          </a:xfrm>
-                          <a:prstGeom prst="rect"/>
-                          <a:ln/>
-                        </pic:spPr>
-                      </pic:pic>
-                    </a:graphicData>
-                  </a:graphic>
-                </wp:inline>
-              </w:drawing>
-            </w:r>
-            <w:r>
-              <w:rPr>
-                <w:rtl w:val="0"/>
-              </w:rPr>
-            </w:r>
-          </w:p>
-        </w:tc>
-        <w:tc>
-          <w:tcPr>
-            <w:shd w:fill="auto" w:val="clear"/>
-            <w:tcMar>
-              <w:top w:w="100.0" w:type="dxa"/>
-              <w:left w:w="100.0" w:type="dxa"/>
-              <w:bottom w:w="100.0" w:type="dxa"/>
-              <w:right w:w="100.0" w:type="dxa"/>
-            </w:tcMar>
-            <w:vAlign w:val="top"/>
-          </w:tcPr>
-          <w:p>
-            <w:pPr>
-              <w:keepNext w:val="0"/>
-              <w:keepLines w:val="0"/>
-              <w:pageBreakBefore w:val="0"/>
-              <w:widowControl w:val="0"/>
-              <w:pBdr>
-                <w:top w:space="0" w:sz="0" w:val="nil"/>
-                <w:left w:space="0" w:sz="0" w:val="nil"/>
-                <w:bottom w:space="0" w:sz="0" w:val="nil"/>
-                <w:right w:space="0" w:sz="0" w:val="nil"/>
-                <w:between w:space="0" w:sz="0" w:val="nil"/>
-              </w:pBdr>
-              <w:shd w:fill="auto" w:val="clear"/>
-              <w:spacing w:after="0" w:before="0" w:line="240" w:lineRule="auto"/>
-              <w:ind w:left="0" w:right="0" w:firstLine="0"/>
-              <w:jc w:val="left"/>
-              <w:rPr>
-                <w:sz w:val="26"/>
-                <w:szCs w:val="26"/>
-              </w:rPr>
-            </w:pPr>
-            <w:r>
-              <w:rPr>
-                <w:sz w:val="26"/>
-                <w:szCs w:val="26"/>
-              </w:rPr>
-              <w:drawing>
-                <wp:inline distB="114300" distT="114300" distL="114300" distR="114300">
-                  <wp:extent cx="785813" cy="1041438"/>
-                  <wp:effectExtent b="0" l="0" r="0" t="0"/>
-                  <wp:docPr id="5" name="image4.jpg"/>
-                  <a:graphic>
-                    <a:graphicData uri="http://schemas.openxmlformats.org/drawingml/2006/picture">
-                      <pic:pic>
-                        <pic:nvPicPr>
-                          <pic:cNvPr id="0" name="image4.jpg"/>
+                          <pic:cNvPr id="0" name="image9.jpg"/>
                           <pic:cNvPicPr preferRelativeResize="0"/>
                         </pic:nvPicPr>
                         <pic:blipFill>
@@ -2208,7 +2229,6 @@
             <w:pPr>
               <w:keepNext w:val="0"/>
               <w:keepLines w:val="0"/>
-              <w:pageBreakBefore w:val="0"/>
               <w:widowControl w:val="0"/>
               <w:pBdr>
                 <w:top w:space="0" w:sz="0" w:val="nil"/>
@@ -2253,7 +2273,6 @@
             <w:pPr>
               <w:keepNext w:val="0"/>
               <w:keepLines w:val="0"/>
-              <w:pageBreakBefore w:val="0"/>
               <w:widowControl w:val="0"/>
               <w:pBdr>
                 <w:top w:space="0" w:sz="0" w:val="nil"/>
@@ -2296,7 +2315,6 @@
             <w:pPr>
               <w:keepNext w:val="0"/>
               <w:keepLines w:val="0"/>
-              <w:pageBreakBefore w:val="0"/>
               <w:widowControl w:val="0"/>
               <w:pBdr>
                 <w:top w:space="0" w:sz="0" w:val="nil"/>
@@ -2339,7 +2357,6 @@
             <w:pPr>
               <w:keepNext w:val="0"/>
               <w:keepLines w:val="0"/>
-              <w:pageBreakBefore w:val="0"/>
               <w:widowControl w:val="0"/>
               <w:pBdr>
                 <w:top w:space="0" w:sz="0" w:val="nil"/>
@@ -2382,50 +2399,6 @@
             <w:pPr>
               <w:keepNext w:val="0"/>
               <w:keepLines w:val="0"/>
-              <w:pageBreakBefore w:val="0"/>
-              <w:widowControl w:val="0"/>
-              <w:pBdr>
-                <w:top w:space="0" w:sz="0" w:val="nil"/>
-                <w:left w:space="0" w:sz="0" w:val="nil"/>
-                <w:bottom w:space="0" w:sz="0" w:val="nil"/>
-                <w:right w:space="0" w:sz="0" w:val="nil"/>
-                <w:between w:space="0" w:sz="0" w:val="nil"/>
-              </w:pBdr>
-              <w:shd w:fill="auto" w:val="clear"/>
-              <w:spacing w:after="0" w:before="0" w:line="240" w:lineRule="auto"/>
-              <w:ind w:left="0" w:right="0" w:firstLine="0"/>
-              <w:jc w:val="left"/>
-              <w:rPr>
-                <w:sz w:val="26"/>
-                <w:szCs w:val="26"/>
-              </w:rPr>
-            </w:pPr>
-            <w:r>
-              <w:rPr>
-                <w:sz w:val="26"/>
-                <w:szCs w:val="26"/>
-                <w:rtl w:val="0"/>
-              </w:rPr>
-              <w:t xml:space="preserve">Pablo Parra Méndez</w:t>
-            </w:r>
-          </w:p>
-        </w:tc>
-        <w:tc>
-          <w:tcPr>
-            <w:shd w:fill="auto" w:val="clear"/>
-            <w:tcMar>
-              <w:top w:w="100.0" w:type="dxa"/>
-              <w:left w:w="100.0" w:type="dxa"/>
-              <w:bottom w:w="100.0" w:type="dxa"/>
-              <w:right w:w="100.0" w:type="dxa"/>
-            </w:tcMar>
-            <w:vAlign w:val="top"/>
-          </w:tcPr>
-          <w:p>
-            <w:pPr>
-              <w:keepNext w:val="0"/>
-              <w:keepLines w:val="0"/>
-              <w:pageBreakBefore w:val="0"/>
               <w:widowControl w:val="0"/>
               <w:pBdr>
                 <w:top w:space="0" w:sz="0" w:val="nil"/>
@@ -2475,7 +2448,6 @@
             <w:pPr>
               <w:keepNext w:val="0"/>
               <w:keepLines w:val="0"/>
-              <w:pageBreakBefore w:val="0"/>
               <w:widowControl w:val="0"/>
               <w:pBdr>
                 <w:top w:space="0" w:sz="0" w:val="nil"/>
@@ -2520,7 +2492,6 @@
             <w:pPr>
               <w:keepNext w:val="0"/>
               <w:keepLines w:val="0"/>
-              <w:pageBreakBefore w:val="0"/>
               <w:widowControl w:val="0"/>
               <w:pBdr>
                 <w:top w:space="0" w:sz="0" w:val="nil"/>
@@ -2593,7 +2564,6 @@
             <w:pPr>
               <w:keepNext w:val="0"/>
               <w:keepLines w:val="0"/>
-              <w:pageBreakBefore w:val="0"/>
               <w:widowControl w:val="0"/>
               <w:pBdr>
                 <w:top w:space="0" w:sz="0" w:val="nil"/>
@@ -2618,11 +2588,6 @@
                 <w:rtl w:val="0"/>
               </w:rPr>
               <w:t xml:space="preserve">samalbort</w:t>
-            </w:r>
-            <w:r>
-              <w:rPr>
-                <w:rtl w:val="0"/>
-              </w:rPr>
             </w:r>
           </w:p>
         </w:tc>
@@ -2641,55 +2606,6 @@
             <w:pPr>
               <w:keepNext w:val="0"/>
               <w:keepLines w:val="0"/>
-              <w:pageBreakBefore w:val="0"/>
-              <w:widowControl w:val="0"/>
-              <w:pBdr>
-                <w:top w:space="0" w:sz="0" w:val="nil"/>
-                <w:left w:space="0" w:sz="0" w:val="nil"/>
-                <w:bottom w:space="0" w:sz="0" w:val="nil"/>
-                <w:right w:space="0" w:sz="0" w:val="nil"/>
-                <w:between w:space="0" w:sz="0" w:val="nil"/>
-              </w:pBdr>
-              <w:shd w:fill="auto" w:val="clear"/>
-              <w:spacing w:after="0" w:before="0" w:line="240" w:lineRule="auto"/>
-              <w:ind w:left="0" w:right="0" w:firstLine="0"/>
-              <w:jc w:val="left"/>
-              <w:rPr>
-                <w:sz w:val="26"/>
-                <w:szCs w:val="26"/>
-              </w:rPr>
-            </w:pPr>
-            <w:r>
-              <w:rPr>
-                <w:sz w:val="26"/>
-                <w:szCs w:val="26"/>
-                <w:rtl w:val="0"/>
-              </w:rPr>
-              <w:t xml:space="preserve">pabparmen</w:t>
-            </w:r>
-            <w:r>
-              <w:rPr>
-                <w:rtl w:val="0"/>
-              </w:rPr>
-            </w:r>
-          </w:p>
-        </w:tc>
-        <w:tc>
-          <w:tcPr>
-            <w:shd w:fill="auto" w:val="clear"/>
-            <w:tcMar>
-              <w:top w:w="100.0" w:type="dxa"/>
-              <w:left w:w="100.0" w:type="dxa"/>
-              <w:bottom w:w="100.0" w:type="dxa"/>
-              <w:right w:w="100.0" w:type="dxa"/>
-            </w:tcMar>
-            <w:vAlign w:val="top"/>
-          </w:tcPr>
-          <w:p>
-            <w:pPr>
-              <w:keepNext w:val="0"/>
-              <w:keepLines w:val="0"/>
-              <w:pageBreakBefore w:val="0"/>
               <w:widowControl w:val="0"/>
               <w:pBdr>
                 <w:top w:space="0" w:sz="0" w:val="nil"/>
@@ -2739,7 +2655,6 @@
             <w:pPr>
               <w:keepNext w:val="0"/>
               <w:keepLines w:val="0"/>
-              <w:pageBreakBefore w:val="0"/>
               <w:widowControl w:val="0"/>
               <w:pBdr>
                 <w:top w:space="0" w:sz="0" w:val="nil"/>
@@ -2784,7 +2699,6 @@
             <w:pPr>
               <w:keepNext w:val="0"/>
               <w:keepLines w:val="0"/>
-              <w:pageBreakBefore w:val="0"/>
               <w:widowControl w:val="0"/>
               <w:pBdr>
                 <w:top w:space="0" w:sz="0" w:val="nil"/>
@@ -2827,7 +2741,6 @@
             <w:pPr>
               <w:keepNext w:val="0"/>
               <w:keepLines w:val="0"/>
-              <w:pageBreakBefore w:val="0"/>
               <w:widowControl w:val="0"/>
               <w:pBdr>
                 <w:top w:space="0" w:sz="0" w:val="nil"/>
@@ -2852,11 +2765,6 @@
                 <w:rtl w:val="0"/>
               </w:rPr>
               <w:t xml:space="preserve">migybaman@alum.us.es</w:t>
-            </w:r>
-            <w:r>
-              <w:rPr>
-                <w:rtl w:val="0"/>
-              </w:rPr>
             </w:r>
           </w:p>
         </w:tc>
@@ -2905,50 +2813,6 @@
             <w:pPr>
               <w:keepNext w:val="0"/>
               <w:keepLines w:val="0"/>
-              <w:pageBreakBefore w:val="0"/>
-              <w:widowControl w:val="0"/>
-              <w:pBdr>
-                <w:top w:space="0" w:sz="0" w:val="nil"/>
-                <w:left w:space="0" w:sz="0" w:val="nil"/>
-                <w:bottom w:space="0" w:sz="0" w:val="nil"/>
-                <w:right w:space="0" w:sz="0" w:val="nil"/>
-                <w:between w:space="0" w:sz="0" w:val="nil"/>
-              </w:pBdr>
-              <w:shd w:fill="auto" w:val="clear"/>
-              <w:spacing w:after="0" w:before="0" w:line="240" w:lineRule="auto"/>
-              <w:ind w:left="0" w:right="0" w:firstLine="0"/>
-              <w:jc w:val="left"/>
-              <w:rPr>
-                <w:sz w:val="26"/>
-                <w:szCs w:val="26"/>
-              </w:rPr>
-            </w:pPr>
-            <w:r>
-              <w:rPr>
-                <w:sz w:val="26"/>
-                <w:szCs w:val="26"/>
-                <w:rtl w:val="0"/>
-              </w:rPr>
-              <w:t xml:space="preserve">pabparmen@alum.us.es</w:t>
-            </w:r>
-          </w:p>
-        </w:tc>
-        <w:tc>
-          <w:tcPr>
-            <w:shd w:fill="auto" w:val="clear"/>
-            <w:tcMar>
-              <w:top w:w="100.0" w:type="dxa"/>
-              <w:left w:w="100.0" w:type="dxa"/>
-              <w:bottom w:w="100.0" w:type="dxa"/>
-              <w:right w:w="100.0" w:type="dxa"/>
-            </w:tcMar>
-            <w:vAlign w:val="top"/>
-          </w:tcPr>
-          <w:p>
-            <w:pPr>
-              <w:keepNext w:val="0"/>
-              <w:keepLines w:val="0"/>
-              <w:pageBreakBefore w:val="0"/>
               <w:widowControl w:val="0"/>
               <w:pBdr>
                 <w:top w:space="0" w:sz="0" w:val="nil"/>
@@ -2998,7 +2862,6 @@
             <w:pPr>
               <w:keepNext w:val="0"/>
               <w:keepLines w:val="0"/>
-              <w:pageBreakBefore w:val="0"/>
               <w:widowControl w:val="0"/>
               <w:pBdr>
                 <w:top w:space="0" w:sz="0" w:val="nil"/>
@@ -3043,7 +2906,6 @@
             <w:pPr>
               <w:keepNext w:val="0"/>
               <w:keepLines w:val="0"/>
-              <w:pageBreakBefore w:val="0"/>
               <w:widowControl w:val="0"/>
               <w:pBdr>
                 <w:top w:space="0" w:sz="0" w:val="nil"/>
@@ -3086,7 +2948,6 @@
             <w:pPr>
               <w:keepNext w:val="0"/>
               <w:keepLines w:val="0"/>
-              <w:pageBreakBefore w:val="0"/>
               <w:widowControl w:val="0"/>
               <w:pBdr>
                 <w:top w:space="0" w:sz="0" w:val="nil"/>
@@ -3111,11 +2972,6 @@
                 <w:rtl w:val="0"/>
               </w:rPr>
               <w:t xml:space="preserve">miguelybarra </w:t>
-            </w:r>
-            <w:r>
-              <w:rPr>
-                <w:rtl w:val="0"/>
-              </w:rPr>
             </w:r>
           </w:p>
         </w:tc>
@@ -3134,7 +2990,6 @@
             <w:pPr>
               <w:keepNext w:val="0"/>
               <w:keepLines w:val="0"/>
-              <w:pageBreakBefore w:val="0"/>
               <w:widowControl w:val="0"/>
               <w:pBdr>
                 <w:top w:space="0" w:sz="0" w:val="nil"/>
@@ -3177,50 +3032,6 @@
             <w:pPr>
               <w:keepNext w:val="0"/>
               <w:keepLines w:val="0"/>
-              <w:pageBreakBefore w:val="0"/>
-              <w:widowControl w:val="0"/>
-              <w:pBdr>
-                <w:top w:space="0" w:sz="0" w:val="nil"/>
-                <w:left w:space="0" w:sz="0" w:val="nil"/>
-                <w:bottom w:space="0" w:sz="0" w:val="nil"/>
-                <w:right w:space="0" w:sz="0" w:val="nil"/>
-                <w:between w:space="0" w:sz="0" w:val="nil"/>
-              </w:pBdr>
-              <w:shd w:fill="auto" w:val="clear"/>
-              <w:spacing w:after="0" w:before="0" w:line="240" w:lineRule="auto"/>
-              <w:ind w:left="0" w:right="0" w:firstLine="0"/>
-              <w:jc w:val="left"/>
-              <w:rPr>
-                <w:sz w:val="26"/>
-                <w:szCs w:val="26"/>
-              </w:rPr>
-            </w:pPr>
-            <w:r>
-              <w:rPr>
-                <w:sz w:val="26"/>
-                <w:szCs w:val="26"/>
-                <w:rtl w:val="0"/>
-              </w:rPr>
-              <w:t xml:space="preserve">Pabparmen</w:t>
-            </w:r>
-          </w:p>
-        </w:tc>
-        <w:tc>
-          <w:tcPr>
-            <w:shd w:fill="auto" w:val="clear"/>
-            <w:tcMar>
-              <w:top w:w="100.0" w:type="dxa"/>
-              <w:left w:w="100.0" w:type="dxa"/>
-              <w:bottom w:w="100.0" w:type="dxa"/>
-              <w:right w:w="100.0" w:type="dxa"/>
-            </w:tcMar>
-            <w:vAlign w:val="top"/>
-          </w:tcPr>
-          <w:p>
-            <w:pPr>
-              <w:keepNext w:val="0"/>
-              <w:keepLines w:val="0"/>
-              <w:pageBreakBefore w:val="0"/>
               <w:widowControl w:val="0"/>
               <w:pBdr>
                 <w:top w:space="0" w:sz="0" w:val="nil"/>
@@ -3398,11 +3209,6 @@
         </w:rPr>
         <w:t xml:space="preserve">Indicadores de rendimiento</w:t>
       </w:r>
-      <w:r>
-        <w:rPr>
-          <w:rtl w:val="0"/>
-        </w:rPr>
-      </w:r>
     </w:p>
     <w:p>
       <w:pPr>
@@ -3511,6 +3317,11 @@
         </w:rPr>
         <w:t xml:space="preserve">Fechas de entrega</w:t>
       </w:r>
+      <w:r>
+        <w:rPr>
+          <w:rtl w:val="0"/>
+        </w:rPr>
+      </w:r>
     </w:p>
     <w:p>
       <w:pPr>
@@ -3534,6 +3345,11 @@
         </w:rPr>
         <w:t xml:space="preserve">Desarrollo completo de tareas asignadas dentro del plazo dado</w:t>
       </w:r>
+      <w:r>
+        <w:rPr>
+          <w:rtl w:val="0"/>
+        </w:rPr>
+      </w:r>
     </w:p>
     <w:p>
       <w:pPr>
@@ -3574,6 +3390,11 @@
         </w:rPr>
         <w:t xml:space="preserve">)</w:t>
       </w:r>
+      <w:r>
+        <w:rPr>
+          <w:rtl w:val="0"/>
+        </w:rPr>
+      </w:r>
     </w:p>
     <w:p>
       <w:pPr>
@@ -3614,6 +3435,11 @@
         </w:rPr>
         <w:t xml:space="preserve">)</w:t>
       </w:r>
+      <w:r>
+        <w:rPr>
+          <w:rtl w:val="0"/>
+        </w:rPr>
+      </w:r>
     </w:p>
     <w:p>
       <w:pPr>
@@ -3637,6 +3463,11 @@
         </w:rPr>
         <w:t xml:space="preserve">Ayudar a compañeros </w:t>
       </w:r>
+      <w:r>
+        <w:rPr>
+          <w:rtl w:val="0"/>
+        </w:rPr>
+      </w:r>
     </w:p>
     <w:p>
       <w:pPr>
@@ -3677,6 +3508,11 @@
         </w:rPr>
         <w:t xml:space="preserve"> de la asignatura</w:t>
       </w:r>
+      <w:r>
+        <w:rPr>
+          <w:rtl w:val="0"/>
+        </w:rPr>
+      </w:r>
     </w:p>
     <w:p>
       <w:pPr>
@@ -3802,6 +3638,11 @@
         </w:rPr>
         <w:t xml:space="preserve">Poca implicación en el proyecto</w:t>
       </w:r>
+      <w:r>
+        <w:rPr>
+          <w:rtl w:val="0"/>
+        </w:rPr>
+      </w:r>
     </w:p>
     <w:p>
       <w:pPr>
@@ -3825,6 +3666,11 @@
         </w:rPr>
         <w:t xml:space="preserve">No colaborar con la documentación </w:t>
       </w:r>
+      <w:r>
+        <w:rPr>
+          <w:rtl w:val="0"/>
+        </w:rPr>
+      </w:r>
     </w:p>
     <w:p>
       <w:pPr>
@@ -3847,6 +3693,11 @@
           <w:rtl w:val="0"/>
         </w:rPr>
         <w:t xml:space="preserve">Malas prácticas a la hora de hacer commits, comentarios,etc.</w:t>
+      </w:r>
+      <w:r>
+        <w:rPr>
+          <w:rtl w:val="0"/>
+        </w:rPr>
       </w:r>
     </w:p>
     <w:p>
@@ -4319,14 +4170,26 @@
           <w:szCs w:val="26"/>
         </w:rPr>
       </w:pPr>
-      <w:r>
-        <w:rPr>
-          <w:rFonts w:ascii="Arial Unicode MS" w:cs="Arial Unicode MS" w:eastAsia="Arial Unicode MS" w:hAnsi="Arial Unicode MS"/>
-          <w:sz w:val="26"/>
-          <w:szCs w:val="26"/>
-          <w:rtl w:val="0"/>
-        </w:rPr>
-        <w:t xml:space="preserve">[ ✅ ] Me presento de forma voluntaria para la realización del proyecto práctico en grupo de la asignatura Diseño y Pruebas II con el fin de aprobar dicha asignatura.</w:t>
+      <w:sdt>
+        <w:sdtPr>
+          <w:tag w:val="goog_rdk_0"/>
+        </w:sdtPr>
+        <w:sdtContent>
+          <w:r>
+            <w:rPr>
+              <w:rFonts w:ascii="Arial Unicode MS" w:cs="Arial Unicode MS" w:eastAsia="Arial Unicode MS" w:hAnsi="Arial Unicode MS"/>
+              <w:sz w:val="26"/>
+              <w:szCs w:val="26"/>
+              <w:rtl w:val="0"/>
+            </w:rPr>
+            <w:t xml:space="preserve">[ ✅ ] Me presento de forma voluntaria para la realización del proyecto práctico en grupo de la asignatura Diseño y Pruebas II con el fin de aprobar dicha asignatura.</w:t>
+          </w:r>
+        </w:sdtContent>
+      </w:sdt>
+      <w:r>
+        <w:rPr>
+          <w:rtl w:val="0"/>
+        </w:rPr>
       </w:r>
     </w:p>
     <w:p>
@@ -4339,14 +4202,26 @@
           <w:szCs w:val="26"/>
         </w:rPr>
       </w:pPr>
-      <w:r>
-        <w:rPr>
-          <w:rFonts w:ascii="Arial Unicode MS" w:cs="Arial Unicode MS" w:eastAsia="Arial Unicode MS" w:hAnsi="Arial Unicode MS"/>
-          <w:sz w:val="26"/>
-          <w:szCs w:val="26"/>
-          <w:rtl w:val="0"/>
-        </w:rPr>
-        <w:t xml:space="preserve">[ ✅ ] Conozco el sistema de calificación y acepto los términos y condiciones establecidos en el mismo. Para el cual me comprometo que mi trabajo personal va a contribuir a que dicho proyecto pueda optar a la mayor calificación de la asignatura. </w:t>
+      <w:sdt>
+        <w:sdtPr>
+          <w:tag w:val="goog_rdk_1"/>
+        </w:sdtPr>
+        <w:sdtContent>
+          <w:r>
+            <w:rPr>
+              <w:rFonts w:ascii="Arial Unicode MS" w:cs="Arial Unicode MS" w:eastAsia="Arial Unicode MS" w:hAnsi="Arial Unicode MS"/>
+              <w:sz w:val="26"/>
+              <w:szCs w:val="26"/>
+              <w:rtl w:val="0"/>
+            </w:rPr>
+            <w:t xml:space="preserve">[ ✅ ] Conozco el sistema de calificación y acepto los términos y condiciones establecidos en el mismo. Para el cual me comprometo que mi trabajo personal va a contribuir a que dicho proyecto pueda optar a la mayor calificación de la asignatura. </w:t>
+          </w:r>
+        </w:sdtContent>
+      </w:sdt>
+      <w:r>
+        <w:rPr>
+          <w:rtl w:val="0"/>
+        </w:rPr>
       </w:r>
     </w:p>
     <w:p>
@@ -4359,14 +4234,26 @@
           <w:szCs w:val="26"/>
         </w:rPr>
       </w:pPr>
-      <w:r>
-        <w:rPr>
-          <w:rFonts w:ascii="Arial Unicode MS" w:cs="Arial Unicode MS" w:eastAsia="Arial Unicode MS" w:hAnsi="Arial Unicode MS"/>
-          <w:sz w:val="26"/>
-          <w:szCs w:val="26"/>
-          <w:rtl w:val="0"/>
-        </w:rPr>
-        <w:t xml:space="preserve">[ ✅ ] Reconozco que la calificación grupal fue consensuada por todos los miembros aquí presentes en la reunión de equipo, en la cual se decidió que todos los miembros a excepción de ninguno, contribuirían para alcanzar dicha calificación. Y asumo mi responsabilidad para que sea obtenida.</w:t>
+      <w:sdt>
+        <w:sdtPr>
+          <w:tag w:val="goog_rdk_2"/>
+        </w:sdtPr>
+        <w:sdtContent>
+          <w:r>
+            <w:rPr>
+              <w:rFonts w:ascii="Arial Unicode MS" w:cs="Arial Unicode MS" w:eastAsia="Arial Unicode MS" w:hAnsi="Arial Unicode MS"/>
+              <w:sz w:val="26"/>
+              <w:szCs w:val="26"/>
+              <w:rtl w:val="0"/>
+            </w:rPr>
+            <w:t xml:space="preserve">[ ✅ ] Reconozco que la calificación grupal fue consensuada por todos los miembros aquí presentes en la reunión de equipo, en la cual se decidió que todos los miembros a excepción de ninguno, contribuirían para alcanzar dicha calificación. Y asumo mi responsabilidad para que sea obtenida.</w:t>
+          </w:r>
+        </w:sdtContent>
+      </w:sdt>
+      <w:r>
+        <w:rPr>
+          <w:rtl w:val="0"/>
+        </w:rPr>
       </w:r>
     </w:p>
     <w:p>
@@ -4379,14 +4266,26 @@
           <w:szCs w:val="26"/>
         </w:rPr>
       </w:pPr>
-      <w:r>
-        <w:rPr>
-          <w:rFonts w:ascii="Arial Unicode MS" w:cs="Arial Unicode MS" w:eastAsia="Arial Unicode MS" w:hAnsi="Arial Unicode MS"/>
-          <w:sz w:val="26"/>
-          <w:szCs w:val="26"/>
-          <w:rtl w:val="0"/>
-        </w:rPr>
-        <w:t xml:space="preserve">[ ✅ ] Me comprometo a trabajar en calidad de equipo con todos los miembros del mismo.</w:t>
+      <w:sdt>
+        <w:sdtPr>
+          <w:tag w:val="goog_rdk_3"/>
+        </w:sdtPr>
+        <w:sdtContent>
+          <w:r>
+            <w:rPr>
+              <w:rFonts w:ascii="Arial Unicode MS" w:cs="Arial Unicode MS" w:eastAsia="Arial Unicode MS" w:hAnsi="Arial Unicode MS"/>
+              <w:sz w:val="26"/>
+              <w:szCs w:val="26"/>
+              <w:rtl w:val="0"/>
+            </w:rPr>
+            <w:t xml:space="preserve">[ ✅ ] Me comprometo a trabajar en calidad de equipo con todos los miembros del mismo.</w:t>
+          </w:r>
+        </w:sdtContent>
+      </w:sdt>
+      <w:r>
+        <w:rPr>
+          <w:rtl w:val="0"/>
+        </w:rPr>
       </w:r>
     </w:p>
     <w:p>
@@ -4399,14 +4298,26 @@
           <w:szCs w:val="26"/>
         </w:rPr>
       </w:pPr>
-      <w:r>
-        <w:rPr>
-          <w:rFonts w:ascii="Arial Unicode MS" w:cs="Arial Unicode MS" w:eastAsia="Arial Unicode MS" w:hAnsi="Arial Unicode MS"/>
-          <w:sz w:val="26"/>
-          <w:szCs w:val="26"/>
-          <w:rtl w:val="0"/>
-        </w:rPr>
-        <w:t xml:space="preserve">[ ✅ ] Que he leído en su totalidad el Plan de Estudio con todas pautas a seguir en todo lo referido a la asignatura, y que lo he comprendido.</w:t>
+      <w:sdt>
+        <w:sdtPr>
+          <w:tag w:val="goog_rdk_4"/>
+        </w:sdtPr>
+        <w:sdtContent>
+          <w:r>
+            <w:rPr>
+              <w:rFonts w:ascii="Arial Unicode MS" w:cs="Arial Unicode MS" w:eastAsia="Arial Unicode MS" w:hAnsi="Arial Unicode MS"/>
+              <w:sz w:val="26"/>
+              <w:szCs w:val="26"/>
+              <w:rtl w:val="0"/>
+            </w:rPr>
+            <w:t xml:space="preserve">[ ✅ ] Que he leído en su totalidad el Plan de Estudio con todas pautas a seguir en todo lo referido a la asignatura, y que lo he comprendido.</w:t>
+          </w:r>
+        </w:sdtContent>
+      </w:sdt>
+      <w:r>
+        <w:rPr>
+          <w:rtl w:val="0"/>
+        </w:rPr>
       </w:r>
     </w:p>
     <w:p>
@@ -4421,15 +4332,22 @@
           <w:u w:val="single"/>
         </w:rPr>
       </w:pPr>
-      <w:r>
-        <w:rPr>
-          <w:rFonts w:ascii="Arial Unicode MS" w:cs="Arial Unicode MS" w:eastAsia="Arial Unicode MS" w:hAnsi="Arial Unicode MS"/>
-          <w:sz w:val="26"/>
-          <w:szCs w:val="26"/>
-          <w:rtl w:val="0"/>
-        </w:rPr>
-        <w:t xml:space="preserve">[ ✅ ] Del mismo modo me comprometo a cumplir con la totalidad de los trabajos que se envíen a lo largo del curso y entiendo que si no cumplo con el trabajo y las tareas asignadas </w:t>
-      </w:r>
+      <w:sdt>
+        <w:sdtPr>
+          <w:tag w:val="goog_rdk_5"/>
+        </w:sdtPr>
+        <w:sdtContent>
+          <w:r>
+            <w:rPr>
+              <w:rFonts w:ascii="Arial Unicode MS" w:cs="Arial Unicode MS" w:eastAsia="Arial Unicode MS" w:hAnsi="Arial Unicode MS"/>
+              <w:sz w:val="26"/>
+              <w:szCs w:val="26"/>
+              <w:rtl w:val="0"/>
+            </w:rPr>
+            <w:t xml:space="preserve">[ ✅ ] Del mismo modo me comprometo a cumplir con la totalidad de los trabajos que se envíen a lo largo del curso y entiendo que si no cumplo con el trabajo y las tareas asignadas </w:t>
+          </w:r>
+        </w:sdtContent>
+      </w:sdt>
       <w:r>
         <w:rPr>
           <w:b w:val="1"/>
@@ -4453,6 +4371,48 @@
           <w:rtl w:val="0"/>
         </w:rPr>
         <w:t xml:space="preserve">Firmo la presente declaración en prueba de conformidad de todo lo anteriormente expuesto:</w:t>
+      </w:r>
+      <w:r>
+        <w:drawing>
+          <wp:anchor allowOverlap="1" behindDoc="0" distB="114300" distT="114300" distL="114300" distR="114300" hidden="0" layoutInCell="1" locked="0" relativeHeight="0" simplePos="0">
+            <wp:simplePos x="0" y="0"/>
+            <wp:positionH relativeFrom="column">
+              <wp:posOffset>2085975</wp:posOffset>
+            </wp:positionH>
+            <wp:positionV relativeFrom="paragraph">
+              <wp:posOffset>342900</wp:posOffset>
+            </wp:positionV>
+            <wp:extent cx="845666" cy="857250"/>
+            <wp:effectExtent b="0" l="0" r="0" t="0"/>
+            <wp:wrapSquare wrapText="bothSides" distB="114300" distT="114300" distL="114300" distR="114300"/>
+            <wp:docPr id="18" name="image7.png"/>
+            <a:graphic>
+              <a:graphicData uri="http://schemas.openxmlformats.org/drawingml/2006/picture">
+                <pic:pic>
+                  <pic:nvPicPr>
+                    <pic:cNvPr id="0" name="image7.png"/>
+                    <pic:cNvPicPr preferRelativeResize="0"/>
+                  </pic:nvPicPr>
+                  <pic:blipFill>
+                    <a:blip r:embed="rId22"/>
+                    <a:srcRect b="0" l="0" r="0" t="0"/>
+                    <a:stretch>
+                      <a:fillRect/>
+                    </a:stretch>
+                  </pic:blipFill>
+                  <pic:spPr>
+                    <a:xfrm>
+                      <a:off x="0" y="0"/>
+                      <a:ext cx="845666" cy="857250"/>
+                    </a:xfrm>
+                    <a:prstGeom prst="rect"/>
+                    <a:ln/>
+                  </pic:spPr>
+                </pic:pic>
+              </a:graphicData>
+            </a:graphic>
+          </wp:anchor>
+        </w:drawing>
       </w:r>
       <w:r>
         <w:drawing>
@@ -4467,16 +4427,16 @@
             <wp:extent cx="1145748" cy="857250"/>
             <wp:effectExtent b="0" l="0" r="0" t="0"/>
             <wp:wrapSquare wrapText="bothSides" distB="114300" distT="114300" distL="114300" distR="114300"/>
-            <wp:docPr id="8" name="image7.png"/>
+            <wp:docPr id="19" name="image4.png"/>
             <a:graphic>
               <a:graphicData uri="http://schemas.openxmlformats.org/drawingml/2006/picture">
                 <pic:pic>
                   <pic:nvPicPr>
-                    <pic:cNvPr id="0" name="image7.png"/>
+                    <pic:cNvPr id="0" name="image4.png"/>
                     <pic:cNvPicPr preferRelativeResize="0"/>
                   </pic:nvPicPr>
                   <pic:blipFill>
-                    <a:blip r:embed="rId22"/>
+                    <a:blip r:embed="rId23"/>
                     <a:srcRect b="0" l="0" r="0" t="0"/>
                     <a:stretch>
                       <a:fillRect/>
@@ -4501,7 +4461,7 @@
           <wp:anchor allowOverlap="1" behindDoc="0" distB="114300" distT="114300" distL="114300" distR="114300" hidden="0" layoutInCell="1" locked="0" relativeHeight="0" simplePos="0">
             <wp:simplePos x="0" y="0"/>
             <wp:positionH relativeFrom="column">
-              <wp:posOffset>57151</wp:posOffset>
+              <wp:posOffset>57152</wp:posOffset>
             </wp:positionH>
             <wp:positionV relativeFrom="paragraph">
               <wp:posOffset>342900</wp:posOffset>
@@ -4509,16 +4469,16 @@
             <wp:extent cx="944226" cy="860912"/>
             <wp:effectExtent b="0" l="0" r="0" t="0"/>
             <wp:wrapSquare wrapText="bothSides" distB="114300" distT="114300" distL="114300" distR="114300"/>
-            <wp:docPr id="10" name="image1.jpg"/>
+            <wp:docPr id="15" name="image2.jpg"/>
             <a:graphic>
               <a:graphicData uri="http://schemas.openxmlformats.org/drawingml/2006/picture">
                 <pic:pic>
                   <pic:nvPicPr>
-                    <pic:cNvPr id="0" name="image1.jpg"/>
+                    <pic:cNvPr id="0" name="image2.jpg"/>
                     <pic:cNvPicPr preferRelativeResize="0"/>
                   </pic:nvPicPr>
                   <pic:blipFill>
-                    <a:blip r:embed="rId23"/>
+                    <a:blip r:embed="rId24"/>
                     <a:srcRect b="0" l="0" r="0" t="0"/>
                     <a:stretch>
                       <a:fillRect/>
@@ -4551,16 +4511,16 @@
             <wp:extent cx="1004888" cy="1161203"/>
             <wp:effectExtent b="0" l="0" r="0" t="0"/>
             <wp:wrapSquare wrapText="bothSides" distB="114300" distT="114300" distL="114300" distR="114300"/>
-            <wp:docPr id="1" name="image2.png"/>
+            <wp:docPr id="13" name="image3.png"/>
             <a:graphic>
               <a:graphicData uri="http://schemas.openxmlformats.org/drawingml/2006/picture">
                 <pic:pic>
                   <pic:nvPicPr>
-                    <pic:cNvPr id="0" name="image2.png"/>
+                    <pic:cNvPr id="0" name="image3.png"/>
                     <pic:cNvPicPr preferRelativeResize="0"/>
                   </pic:nvPicPr>
                   <pic:blipFill>
-                    <a:blip r:embed="rId24"/>
+                    <a:blip r:embed="rId25"/>
                     <a:srcRect b="0" l="0" r="0" t="0"/>
                     <a:stretch>
                       <a:fillRect/>
@@ -4580,90 +4540,6 @@
           </wp:anchor>
         </w:drawing>
       </w:r>
-      <w:r>
-        <w:drawing>
-          <wp:anchor allowOverlap="1" behindDoc="0" distB="114300" distT="114300" distL="114300" distR="114300" hidden="0" layoutInCell="1" locked="0" relativeHeight="0" simplePos="0">
-            <wp:simplePos x="0" y="0"/>
-            <wp:positionH relativeFrom="column">
-              <wp:posOffset>1095375</wp:posOffset>
-            </wp:positionH>
-            <wp:positionV relativeFrom="paragraph">
-              <wp:posOffset>342900</wp:posOffset>
-            </wp:positionV>
-            <wp:extent cx="719561" cy="1005988"/>
-            <wp:effectExtent b="0" l="0" r="0" t="0"/>
-            <wp:wrapSquare wrapText="bothSides" distB="114300" distT="114300" distL="114300" distR="114300"/>
-            <wp:docPr id="4" name="image6.png"/>
-            <a:graphic>
-              <a:graphicData uri="http://schemas.openxmlformats.org/drawingml/2006/picture">
-                <pic:pic>
-                  <pic:nvPicPr>
-                    <pic:cNvPr id="0" name="image6.png"/>
-                    <pic:cNvPicPr preferRelativeResize="0"/>
-                  </pic:nvPicPr>
-                  <pic:blipFill>
-                    <a:blip r:embed="rId25"/>
-                    <a:srcRect b="0" l="0" r="0" t="0"/>
-                    <a:stretch>
-                      <a:fillRect/>
-                    </a:stretch>
-                  </pic:blipFill>
-                  <pic:spPr>
-                    <a:xfrm>
-                      <a:off x="0" y="0"/>
-                      <a:ext cx="719561" cy="1005988"/>
-                    </a:xfrm>
-                    <a:prstGeom prst="rect"/>
-                    <a:ln/>
-                  </pic:spPr>
-                </pic:pic>
-              </a:graphicData>
-            </a:graphic>
-          </wp:anchor>
-        </w:drawing>
-      </w:r>
-      <w:r>
-        <w:drawing>
-          <wp:anchor allowOverlap="1" behindDoc="0" distB="114300" distT="114300" distL="114300" distR="114300" hidden="0" layoutInCell="1" locked="0" relativeHeight="0" simplePos="0">
-            <wp:simplePos x="0" y="0"/>
-            <wp:positionH relativeFrom="column">
-              <wp:posOffset>2085975</wp:posOffset>
-            </wp:positionH>
-            <wp:positionV relativeFrom="paragraph">
-              <wp:posOffset>342900</wp:posOffset>
-            </wp:positionV>
-            <wp:extent cx="845666" cy="857250"/>
-            <wp:effectExtent b="0" l="0" r="0" t="0"/>
-            <wp:wrapSquare wrapText="bothSides" distB="114300" distT="114300" distL="114300" distR="114300"/>
-            <wp:docPr id="2" name="image5.png"/>
-            <a:graphic>
-              <a:graphicData uri="http://schemas.openxmlformats.org/drawingml/2006/picture">
-                <pic:pic>
-                  <pic:nvPicPr>
-                    <pic:cNvPr id="0" name="image5.png"/>
-                    <pic:cNvPicPr preferRelativeResize="0"/>
-                  </pic:nvPicPr>
-                  <pic:blipFill>
-                    <a:blip r:embed="rId26"/>
-                    <a:srcRect b="0" l="0" r="0" t="0"/>
-                    <a:stretch>
-                      <a:fillRect/>
-                    </a:stretch>
-                  </pic:blipFill>
-                  <pic:spPr>
-                    <a:xfrm>
-                      <a:off x="0" y="0"/>
-                      <a:ext cx="845666" cy="857250"/>
-                    </a:xfrm>
-                    <a:prstGeom prst="rect"/>
-                    <a:ln/>
-                  </pic:spPr>
-                </pic:pic>
-              </a:graphicData>
-            </a:graphic>
-          </wp:anchor>
-        </w:drawing>
-      </w:r>
     </w:p>
     <w:p>
       <w:pPr>
@@ -4700,7 +4576,7 @@
         <w:pStyle w:val="Heading1"/>
         <w:rPr/>
       </w:pPr>
-      <w:bookmarkStart w:colFirst="0" w:colLast="0" w:name="_ysgwrb1dc6k3" w:id="4"/>
+      <w:bookmarkStart w:colFirst="0" w:colLast="0" w:name="_heading=h.2et92p0" w:id="4"/>
       <w:bookmarkEnd w:id="4"/>
       <w:r>
         <w:rPr>
@@ -4730,6 +4606,11 @@
         </w:rPr>
         <w:t xml:space="preserve">08 Annexes - documentation</w:t>
       </w:r>
+      <w:r>
+        <w:rPr>
+          <w:rtl w:val="0"/>
+        </w:rPr>
+      </w:r>
     </w:p>
     <w:p>
       <w:pPr>
@@ -4752,6 +4633,11 @@
         </w:rPr>
         <w:t xml:space="preserve">02 Requirements - Group documentation</w:t>
       </w:r>
+      <w:r>
+        <w:rPr>
+          <w:rtl w:val="0"/>
+        </w:rPr>
+      </w:r>
     </w:p>
     <w:p>
       <w:pPr>
@@ -4812,8 +4698,8 @@
       </w:r>
     </w:p>
     <w:sectPr>
-      <w:headerReference r:id="rId27" w:type="default"/>
-      <w:footerReference r:id="rId28" w:type="default"/>
+      <w:headerReference r:id="rId26" w:type="default"/>
+      <w:footerReference r:id="rId27" w:type="default"/>
       <w:pgSz w:h="16834" w:w="11909" w:orient="portrait"/>
       <w:pgMar w:bottom="1440" w:top="1440" w:left="1440" w:right="1440" w:header="720" w:footer="720"/>
       <w:pgNumType w:start="1"/>
@@ -4867,7 +4753,7 @@
         <w:szCs w:val="18"/>
         <w:rtl w:val="0"/>
       </w:rPr>
-      <w:t xml:space="preserve">Grupo C1.04.02                                                                                                      Sevilla, 14 de Febrero de 2023</w:t>
+      <w:t xml:space="preserve">Grupo C1.04.02                                                                                                Sevilla, 17 de Septiembre de 2023</w:t>
     </w:r>
   </w:p>
 </w:hdr>
@@ -5351,6 +5237,168 @@
       <w:sz w:val="52"/>
       <w:szCs w:val="52"/>
     </w:rPr>
+  </w:style>
+  <w:style w:type="paragraph" w:styleId="Normal" w:default="1">
+    <w:name w:val="normal"/>
+  </w:style>
+  <w:style w:type="table" w:styleId="TableNormal" w:default="1">
+    <w:name w:val="Table Normal"/>
+  </w:style>
+  <w:style w:type="paragraph" w:styleId="Heading1">
+    <w:name w:val="heading 1"/>
+    <w:basedOn w:val="Normal"/>
+    <w:next w:val="Normal"/>
+    <w:pPr>
+      <w:keepNext w:val="1"/>
+      <w:keepLines w:val="1"/>
+      <w:pageBreakBefore w:val="0"/>
+      <w:spacing w:after="120" w:before="400" w:lineRule="auto"/>
+    </w:pPr>
+    <w:rPr>
+      <w:sz w:val="40"/>
+      <w:szCs w:val="40"/>
+    </w:rPr>
+  </w:style>
+  <w:style w:type="paragraph" w:styleId="Heading2">
+    <w:name w:val="heading 2"/>
+    <w:basedOn w:val="Normal"/>
+    <w:next w:val="Normal"/>
+    <w:pPr>
+      <w:keepNext w:val="1"/>
+      <w:keepLines w:val="1"/>
+      <w:pageBreakBefore w:val="0"/>
+      <w:spacing w:after="120" w:before="360" w:lineRule="auto"/>
+    </w:pPr>
+    <w:rPr>
+      <w:b w:val="0"/>
+      <w:sz w:val="32"/>
+      <w:szCs w:val="32"/>
+    </w:rPr>
+  </w:style>
+  <w:style w:type="paragraph" w:styleId="Heading3">
+    <w:name w:val="heading 3"/>
+    <w:basedOn w:val="Normal"/>
+    <w:next w:val="Normal"/>
+    <w:pPr>
+      <w:keepNext w:val="1"/>
+      <w:keepLines w:val="1"/>
+      <w:pageBreakBefore w:val="0"/>
+      <w:spacing w:after="80" w:before="320" w:lineRule="auto"/>
+    </w:pPr>
+    <w:rPr>
+      <w:b w:val="0"/>
+      <w:color w:val="434343"/>
+      <w:sz w:val="28"/>
+      <w:szCs w:val="28"/>
+    </w:rPr>
+  </w:style>
+  <w:style w:type="paragraph" w:styleId="Heading4">
+    <w:name w:val="heading 4"/>
+    <w:basedOn w:val="Normal"/>
+    <w:next w:val="Normal"/>
+    <w:pPr>
+      <w:keepNext w:val="1"/>
+      <w:keepLines w:val="1"/>
+      <w:pageBreakBefore w:val="0"/>
+      <w:spacing w:after="80" w:before="280" w:lineRule="auto"/>
+    </w:pPr>
+    <w:rPr>
+      <w:color w:val="666666"/>
+      <w:sz w:val="24"/>
+      <w:szCs w:val="24"/>
+    </w:rPr>
+  </w:style>
+  <w:style w:type="paragraph" w:styleId="Heading5">
+    <w:name w:val="heading 5"/>
+    <w:basedOn w:val="Normal"/>
+    <w:next w:val="Normal"/>
+    <w:pPr>
+      <w:keepNext w:val="1"/>
+      <w:keepLines w:val="1"/>
+      <w:pageBreakBefore w:val="0"/>
+      <w:spacing w:after="80" w:before="240" w:lineRule="auto"/>
+    </w:pPr>
+    <w:rPr>
+      <w:color w:val="666666"/>
+      <w:sz w:val="22"/>
+      <w:szCs w:val="22"/>
+    </w:rPr>
+  </w:style>
+  <w:style w:type="paragraph" w:styleId="Heading6">
+    <w:name w:val="heading 6"/>
+    <w:basedOn w:val="Normal"/>
+    <w:next w:val="Normal"/>
+    <w:pPr>
+      <w:keepNext w:val="1"/>
+      <w:keepLines w:val="1"/>
+      <w:pageBreakBefore w:val="0"/>
+      <w:spacing w:after="80" w:before="240" w:lineRule="auto"/>
+    </w:pPr>
+    <w:rPr>
+      <w:i w:val="1"/>
+      <w:color w:val="666666"/>
+      <w:sz w:val="22"/>
+      <w:szCs w:val="22"/>
+    </w:rPr>
+  </w:style>
+  <w:style w:type="paragraph" w:styleId="Title">
+    <w:name w:val="Title"/>
+    <w:basedOn w:val="Normal"/>
+    <w:next w:val="Normal"/>
+    <w:pPr>
+      <w:keepNext w:val="1"/>
+      <w:keepLines w:val="1"/>
+      <w:pageBreakBefore w:val="0"/>
+      <w:spacing w:after="60" w:before="0" w:lineRule="auto"/>
+    </w:pPr>
+    <w:rPr>
+      <w:sz w:val="52"/>
+      <w:szCs w:val="52"/>
+    </w:rPr>
+  </w:style>
+  <w:style w:type="paragraph" w:styleId="Subtitle">
+    <w:name w:val="Subtitle"/>
+    <w:basedOn w:val="Normal"/>
+    <w:next w:val="Normal"/>
+    <w:pPr>
+      <w:keepNext w:val="1"/>
+      <w:keepLines w:val="1"/>
+      <w:pageBreakBefore w:val="0"/>
+      <w:spacing w:after="320" w:before="0" w:lineRule="auto"/>
+    </w:pPr>
+    <w:rPr>
+      <w:rFonts w:ascii="Arial" w:cs="Arial" w:eastAsia="Arial" w:hAnsi="Arial"/>
+      <w:i w:val="0"/>
+      <w:color w:val="666666"/>
+      <w:sz w:val="30"/>
+      <w:szCs w:val="30"/>
+    </w:rPr>
+  </w:style>
+  <w:style w:type="table" w:styleId="Table1">
+    <w:basedOn w:val="TableNormal"/>
+    <w:tblPr>
+      <w:tblStyleRowBandSize w:val="1"/>
+      <w:tblStyleColBandSize w:val="1"/>
+      <w:tblCellMar>
+        <w:top w:w="100.0" w:type="dxa"/>
+        <w:left w:w="100.0" w:type="dxa"/>
+        <w:bottom w:w="100.0" w:type="dxa"/>
+        <w:right w:w="100.0" w:type="dxa"/>
+      </w:tblCellMar>
+    </w:tblPr>
+  </w:style>
+  <w:style w:type="table" w:styleId="Table2">
+    <w:basedOn w:val="TableNormal"/>
+    <w:tblPr>
+      <w:tblStyleRowBandSize w:val="1"/>
+      <w:tblStyleColBandSize w:val="1"/>
+      <w:tblCellMar>
+        <w:top w:w="100.0" w:type="dxa"/>
+        <w:left w:w="100.0" w:type="dxa"/>
+        <w:bottom w:w="100.0" w:type="dxa"/>
+        <w:right w:w="100.0" w:type="dxa"/>
+      </w:tblCellMar>
+    </w:tblPr>
   </w:style>
   <w:style w:type="paragraph" w:styleId="Subtitle">
     <w:name w:val="Subtitle"/>
@@ -5717,4 +5765,19 @@
   </a:objectDefaults>
   <a:extraClrSchemeLst/>
 </a:theme>
+</file>
+
+<file path=customXML/item1.xml><?xml version="1.0" encoding="utf-8"?>
+<go:gDocsCustomXmlDataStorage xmlns:go="http://customooxmlschemas.google.com/" xmlns:r="http://schemas.openxmlformats.org/officeDocument/2006/relationships" uri="GoogleDocsCustomDataVersion2">
+  <go:docsCustomData xmlns:go="http://customooxmlschemas.google.com/" roundtripDataSignature="AMtx7mj/pSO8eIbzb5Gnn05hyU+23/tIdQ==">CgMxLjAaJAoBMBIfCh0IB0IZCgVBcmltbxIQQXJpYWwgVW5pY29kZSBNUxokCgExEh8KHQgHQhkKBUFyaW1vEhBBcmlhbCBVbmljb2RlIE1TGiQKATISHwodCAdCGQoFQXJpbW8SEEFyaWFsIFVuaWNvZGUgTVMaJAoBMxIfCh0IB0IZCgVBcmltbxIQQXJpYWwgVW5pY29kZSBNUxokCgE0Eh8KHQgHQhkKBUFyaW1vEhBBcmlhbCBVbmljb2RlIE1TGiQKATUSHwodCAdCGQoFQXJpbW8SEEFyaWFsIFVuaWNvZGUgTVMyCGguZ2pkZ3hzMgloLjMwajB6bGwyCWguMWZvYjl0ZTIJaC4zem55c2g3MgloLjJldDkycDA4AHIhMTZLZi1UNUlyaldLMk80aGtPWC1vODUwN0VzYVA4OE8w</go:docsCustomData>
+</go:gDocsCustomXmlDataStorage>
+</file>
+
+<file path=customXML/itemProps1.xml><?xml version="1.0" encoding="utf-8"?>
+<ds:datastoreItem xmlns:ds="http://schemas.openxmlformats.org/officeDocument/2006/customXml" ds:itemID="{11111111-1234-1234-1234-123412341234}">
+  <ds:schemaRefs>
+    <ds:schemaRef ds:uri="http://schemas.openxmlformats.org/officeDocument/2006/relationships"/>
+    <ds:schemaRef ds:uri="http://customooxmlschemas.google.com/"/>
+  </ds:schemaRefs>
+</ds:datastoreItem>
 </file>
</xml_diff>